<commit_message>
edited workbook_03 & workbook_04
</commit_message>
<xml_diff>
--- a/Containerization/Lesson_03/Workbook_03.docx
+++ b/Containerization/Lesson_03/Workbook_03.docx
@@ -4309,6 +4309,9 @@
         <w:t>databases</w:t>
       </w:r>
       <w:r>
+        <w:t>;</w:t>
+      </w:r>
+      <w:r>
         <w:tab/>
         <w:t>-</w:t>
       </w:r>
@@ -4515,32 +4518,20 @@
     <w:p>
       <w:pPr>
         <w:spacing w:line="16" w:lineRule="atLeast"/>
-        <w:rPr>
-          <w:lang w:val="en-US"/>
-        </w:rPr>
-      </w:pPr>
-      <w:r>
-        <w:rPr>
-          <w:lang w:val="en-US"/>
-        </w:rPr>
+      </w:pPr>
+      <w:r>
         <w:t>***</w:t>
       </w:r>
       <w:r>
         <w:t>РАБОТА</w:t>
       </w:r>
       <w:r>
-        <w:rPr>
-          <w:lang w:val="en-US"/>
-        </w:rPr>
         <w:t xml:space="preserve"> </w:t>
       </w:r>
       <w:r>
         <w:t>С</w:t>
       </w:r>
       <w:r>
-        <w:rPr>
-          <w:lang w:val="en-US"/>
-        </w:rPr>
         <w:t xml:space="preserve"> </w:t>
       </w:r>
       <w:r>
@@ -4550,38 +4541,67 @@
         <w:t>MYPHPADMIN</w:t>
       </w:r>
       <w:r>
-        <w:rPr>
-          <w:lang w:val="en-US"/>
-        </w:rPr>
         <w:t xml:space="preserve"> ***</w:t>
       </w:r>
     </w:p>
     <w:p>
       <w:pPr>
         <w:spacing w:line="16" w:lineRule="atLeast"/>
-        <w:rPr>
-          <w:lang w:val="en-US"/>
-        </w:rPr>
-      </w:pPr>
-      <w:r>
-        <w:rPr>
-          <w:lang w:val="en-US"/>
-        </w:rPr>
-        <w:t>-</w:t>
-      </w:r>
-      <w:r>
-        <w:rPr>
-          <w:highlight w:val="yellow"/>
-          <w:lang w:val="en-US"/>
-        </w:rPr>
-        <w:t xml:space="preserve">docker run --name </w:t>
-      </w:r>
-      <w:r>
-        <w:rPr>
-          <w:highlight w:val="yellow"/>
-          <w:lang w:val="en-US"/>
-        </w:rPr>
-        <w:t>my-</w:t>
+      </w:pPr>
+      <w:r>
+        <w:t>-</w:t>
+      </w:r>
+      <w:r>
+        <w:rPr>
+          <w:highlight w:val="yellow"/>
+          <w:lang w:val="en-US"/>
+        </w:rPr>
+        <w:t>docker</w:t>
+      </w:r>
+      <w:r>
+        <w:rPr>
+          <w:highlight w:val="yellow"/>
+        </w:rPr>
+        <w:t xml:space="preserve"> </w:t>
+      </w:r>
+      <w:r>
+        <w:rPr>
+          <w:highlight w:val="yellow"/>
+          <w:lang w:val="en-US"/>
+        </w:rPr>
+        <w:t>run</w:t>
+      </w:r>
+      <w:r>
+        <w:rPr>
+          <w:highlight w:val="yellow"/>
+        </w:rPr>
+        <w:t xml:space="preserve"> --</w:t>
+      </w:r>
+      <w:r>
+        <w:rPr>
+          <w:highlight w:val="yellow"/>
+          <w:lang w:val="en-US"/>
+        </w:rPr>
+        <w:t>name</w:t>
+      </w:r>
+      <w:r>
+        <w:rPr>
+          <w:highlight w:val="yellow"/>
+        </w:rPr>
+        <w:t xml:space="preserve"> </w:t>
+      </w:r>
+      <w:r>
+        <w:rPr>
+          <w:highlight w:val="yellow"/>
+          <w:lang w:val="en-US"/>
+        </w:rPr>
+        <w:t>my</w:t>
+      </w:r>
+      <w:r>
+        <w:rPr>
+          <w:highlight w:val="yellow"/>
+        </w:rPr>
+        <w:t>-</w:t>
       </w:r>
       <w:proofErr w:type="spellStart"/>
       <w:r>
@@ -4602,53 +4622,102 @@
       <w:r>
         <w:rPr>
           <w:highlight w:val="yellow"/>
-          <w:lang w:val="en-US"/>
-        </w:rPr>
-        <w:t xml:space="preserve"> </w:t>
-      </w:r>
-      <w:r>
-        <w:rPr>
-          <w:highlight w:val="yellow"/>
-          <w:lang w:val="en-US"/>
-        </w:rPr>
-        <w:t>-</w:t>
-      </w:r>
-      <w:r>
-        <w:rPr>
-          <w:highlight w:val="yellow"/>
-          <w:lang w:val="en-US"/>
-        </w:rPr>
-        <w:t xml:space="preserve">d --link </w:t>
-      </w:r>
-      <w:proofErr w:type="spellStart"/>
-      <w:r>
-        <w:rPr>
-          <w:highlight w:val="yellow"/>
-          <w:lang w:val="en-US"/>
-        </w:rPr>
-        <w:t>test-mariadb:db</w:t>
-      </w:r>
-      <w:proofErr w:type="spellEnd"/>
-      <w:r>
-        <w:rPr>
-          <w:highlight w:val="yellow"/>
-          <w:lang w:val="en-US"/>
-        </w:rPr>
-        <w:t xml:space="preserve"> </w:t>
-      </w:r>
-      <w:r>
-        <w:rPr>
-          <w:highlight w:val="yellow"/>
-          <w:lang w:val="en-US"/>
-        </w:rPr>
-        <w:t>-</w:t>
-      </w:r>
-      <w:r>
-        <w:rPr>
-          <w:highlight w:val="yellow"/>
-          <w:lang w:val="en-US"/>
-        </w:rPr>
-        <w:t xml:space="preserve">p 8081:80 </w:t>
+        </w:rPr>
+        <w:t xml:space="preserve"> </w:t>
+      </w:r>
+      <w:r>
+        <w:rPr>
+          <w:highlight w:val="yellow"/>
+        </w:rPr>
+        <w:t>-</w:t>
+      </w:r>
+      <w:r>
+        <w:rPr>
+          <w:highlight w:val="yellow"/>
+          <w:lang w:val="en-US"/>
+        </w:rPr>
+        <w:t>d</w:t>
+      </w:r>
+      <w:r>
+        <w:rPr>
+          <w:highlight w:val="yellow"/>
+        </w:rPr>
+        <w:t xml:space="preserve"> --</w:t>
+      </w:r>
+      <w:r>
+        <w:rPr>
+          <w:highlight w:val="yellow"/>
+          <w:lang w:val="en-US"/>
+        </w:rPr>
+        <w:t>link</w:t>
+      </w:r>
+      <w:r>
+        <w:rPr>
+          <w:highlight w:val="yellow"/>
+        </w:rPr>
+        <w:t xml:space="preserve"> </w:t>
+      </w:r>
+      <w:r>
+        <w:rPr>
+          <w:highlight w:val="yellow"/>
+          <w:lang w:val="en-US"/>
+        </w:rPr>
+        <w:t>test</w:t>
+      </w:r>
+      <w:r>
+        <w:rPr>
+          <w:highlight w:val="yellow"/>
+        </w:rPr>
+        <w:t>-</w:t>
+      </w:r>
+      <w:proofErr w:type="spellStart"/>
+      <w:r>
+        <w:rPr>
+          <w:highlight w:val="yellow"/>
+          <w:lang w:val="en-US"/>
+        </w:rPr>
+        <w:t>mariadb</w:t>
+      </w:r>
+      <w:proofErr w:type="spellEnd"/>
+      <w:r>
+        <w:rPr>
+          <w:highlight w:val="yellow"/>
+        </w:rPr>
+        <w:t>:</w:t>
+      </w:r>
+      <w:proofErr w:type="spellStart"/>
+      <w:r>
+        <w:rPr>
+          <w:highlight w:val="yellow"/>
+          <w:lang w:val="en-US"/>
+        </w:rPr>
+        <w:t>db</w:t>
+      </w:r>
+      <w:proofErr w:type="spellEnd"/>
+      <w:r>
+        <w:rPr>
+          <w:highlight w:val="yellow"/>
+        </w:rPr>
+        <w:t xml:space="preserve"> </w:t>
+      </w:r>
+      <w:r>
+        <w:rPr>
+          <w:highlight w:val="yellow"/>
+        </w:rPr>
+        <w:t>-</w:t>
+      </w:r>
+      <w:r>
+        <w:rPr>
+          <w:highlight w:val="yellow"/>
+          <w:lang w:val="en-US"/>
+        </w:rPr>
+        <w:t>p</w:t>
+      </w:r>
+      <w:r>
+        <w:rPr>
+          <w:highlight w:val="yellow"/>
+        </w:rPr>
+        <w:t xml:space="preserve"> 8081:80 </w:t>
       </w:r>
       <w:proofErr w:type="spellStart"/>
       <w:r>
@@ -4662,7 +4731,6 @@
       <w:r>
         <w:rPr>
           <w:highlight w:val="yellow"/>
-          <w:lang w:val="en-US"/>
         </w:rPr>
         <w:t>/</w:t>
       </w:r>
@@ -4676,9 +4744,6 @@
       </w:r>
       <w:proofErr w:type="spellEnd"/>
       <w:r>
-        <w:rPr>
-          <w:lang w:val="en-US"/>
-        </w:rPr>
         <w:tab/>
         <w:t>-</w:t>
       </w:r>
@@ -4686,36 +4751,24 @@
         <w:t>запускаем</w:t>
       </w:r>
       <w:r>
-        <w:rPr>
-          <w:lang w:val="en-US"/>
-        </w:rPr>
         <w:t xml:space="preserve"> </w:t>
       </w:r>
       <w:r>
         <w:t>контейнер</w:t>
       </w:r>
       <w:r>
-        <w:rPr>
-          <w:lang w:val="en-US"/>
-        </w:rPr>
         <w:t xml:space="preserve"> </w:t>
       </w:r>
       <w:r>
         <w:t>в</w:t>
       </w:r>
       <w:r>
-        <w:rPr>
-          <w:lang w:val="en-US"/>
-        </w:rPr>
         <w:t xml:space="preserve"> </w:t>
       </w:r>
       <w:r>
         <w:t>режиме</w:t>
       </w:r>
       <w:r>
-        <w:rPr>
-          <w:lang w:val="en-US"/>
-        </w:rPr>
         <w:t xml:space="preserve"> </w:t>
       </w:r>
       <w:proofErr w:type="spellStart"/>
@@ -4789,10 +4842,7 @@
         <w:t>через браузер на виртуальной машине заходим на адрес</w:t>
       </w:r>
       <w:r>
-        <w:t xml:space="preserve"> </w:t>
-      </w:r>
-      <w:r>
-        <w:t>http://127.0.0.1:8081</w:t>
+        <w:t xml:space="preserve"> http://127.0.0.1:8081</w:t>
       </w:r>
       <w:r>
         <w:t xml:space="preserve">, вводим имя пользователя </w:t>
@@ -5077,6 +5127,7 @@
     <w:lsdException w:name="HTML Sample" w:semiHidden="1" w:unhideWhenUsed="1"/>
     <w:lsdException w:name="HTML Typewriter" w:semiHidden="1" w:unhideWhenUsed="1"/>
     <w:lsdException w:name="HTML Variable" w:semiHidden="1" w:unhideWhenUsed="1"/>
+    <w:lsdException w:name="Normal Table" w:semiHidden="1" w:unhideWhenUsed="1"/>
     <w:lsdException w:name="annotation subject" w:semiHidden="1" w:unhideWhenUsed="1"/>
     <w:lsdException w:name="No List" w:semiHidden="1" w:unhideWhenUsed="1"/>
     <w:lsdException w:name="Outline List 1" w:semiHidden="1" w:unhideWhenUsed="1"/>
@@ -5119,8 +5170,11 @@
     <w:lsdException w:name="Table Contemporary" w:semiHidden="1" w:unhideWhenUsed="1"/>
     <w:lsdException w:name="Table Elegant" w:semiHidden="1" w:unhideWhenUsed="1"/>
     <w:lsdException w:name="Table Professional" w:semiHidden="1" w:unhideWhenUsed="1"/>
+    <w:lsdException w:name="Table Subtle 1" w:semiHidden="1" w:unhideWhenUsed="1"/>
     <w:lsdException w:name="Table Subtle 2" w:semiHidden="1" w:unhideWhenUsed="1"/>
     <w:lsdException w:name="Table Web 1" w:semiHidden="1" w:unhideWhenUsed="1"/>
+    <w:lsdException w:name="Table Web 2" w:semiHidden="1" w:unhideWhenUsed="1"/>
+    <w:lsdException w:name="Table Web 3" w:semiHidden="1" w:unhideWhenUsed="1"/>
     <w:lsdException w:name="Balloon Text" w:semiHidden="1" w:unhideWhenUsed="1"/>
     <w:lsdException w:name="Table Grid" w:uiPriority="39"/>
     <w:lsdException w:name="Table Theme" w:semiHidden="1" w:unhideWhenUsed="1"/>

</xml_diff>